<commit_message>
fix(): Fixed deleted text meta
</commit_message>
<xml_diff>
--- a/examples/my_sample_with_comments_2.docx
+++ b/examples/my_sample_with_comments_2.docx
@@ -103,38 +103,9 @@
     </w:p>
     <w:p>
       <w:pPr>
-        <w:rPr/>
-      </w:pPr>
-      <w:r>
-        <w:rPr>
-          <w:rtl w:val="0"/>
-        </w:rPr>
-        <w:t xml:space="preserve">Paragraph without comment</w:t>
-      </w:r>
-    </w:p>
-    <w:p>
-      <w:pPr>
-        <w:rPr/>
-      </w:pPr>
-      <w:r>
-        <w:rPr>
-          <w:rtl w:val="0"/>
-        </w:rPr>
-      </w:r>
-    </w:p>
-    <w:p>
-      <w:pPr>
-        <w:rPr/>
-      </w:pPr>
-      <w:r>
-        <w:rPr>
-          <w:rtl w:val="0"/>
-        </w:rPr>
-      </w:r>
-    </w:p>
-    <w:p>
-      <w:pPr>
-        <w:rPr/>
+        <w:rPr>
+          <w:del w:author="Pius Arhanbhunde" w:id="0" w:date="2025-07-09T07:25:27Z"/>
+        </w:rPr>
       </w:pPr>
       <w:r>
         <w:rPr>
@@ -142,6 +113,45 @@
         </w:rPr>
         <w:t xml:space="preserve">Paragraph without </w:t>
       </w:r>
+      <w:del w:author="Pius Arhanbhunde" w:id="0" w:date="2025-07-09T07:25:27Z">
+        <w:r>
+          <w:rPr>
+            <w:rtl w:val="0"/>
+          </w:rPr>
+          <w:delText xml:space="preserve">comment</w:delText>
+        </w:r>
+      </w:del>
+    </w:p>
+    <w:p>
+      <w:pPr>
+        <w:rPr/>
+      </w:pPr>
+      <w:r>
+        <w:rPr>
+          <w:rtl w:val="0"/>
+        </w:rPr>
+      </w:r>
+    </w:p>
+    <w:p>
+      <w:pPr>
+        <w:rPr/>
+      </w:pPr>
+      <w:r>
+        <w:rPr>
+          <w:rtl w:val="0"/>
+        </w:rPr>
+      </w:r>
+    </w:p>
+    <w:p>
+      <w:pPr>
+        <w:rPr/>
+      </w:pPr>
+      <w:r>
+        <w:rPr>
+          <w:rtl w:val="0"/>
+        </w:rPr>
+        <w:t xml:space="preserve">Paragraph without </w:t>
+      </w:r>
       <w:commentRangeStart w:id="3"/>
       <w:r>
         <w:rPr>
@@ -190,7 +200,7 @@
       <w:pPr>
         <w:rPr/>
       </w:pPr>
-      <w:ins w:author="Pius Arhanbhunde" w:id="0" w:date="2025-07-08T19:23:57Z">
+      <w:ins w:author="Pius Arhanbhunde" w:id="1" w:date="2025-07-08T19:23:57Z">
         <w:r>
           <w:rPr>
             <w:rtl w:val="0"/>

</xml_diff>